<commit_message>
feat: Archivos de entrega
</commit_message>
<xml_diff>
--- a/Entrega proyecto Triqui Edgar Diaz.docx
+++ b/Entrega proyecto Triqui Edgar Diaz.docx
@@ -501,15 +501,22 @@
       </w:r>
     </w:p>
     <w:p>
+      <w:hyperlink r:id="rId7" w:history="1">
+        <w:r>
+          <w:rPr>
+            <w:rStyle w:val="Hipervnculo"/>
+          </w:rPr>
+          <w:t>https://eadiazm.github.io/Triqui/</w:t>
+        </w:r>
+      </w:hyperlink>
+    </w:p>
+    <w:p>
       <w:pPr>
         <w:rPr>
           <w:u w:val="single"/>
           <w:lang w:val="es-MX"/>
         </w:rPr>
       </w:pPr>
-      <w:r>
-        <w:t>https://eadiazm.github.io/Triqui/</w:t>
-      </w:r>
       <w:bookmarkStart w:id="0" w:name="_GoBack"/>
       <w:bookmarkEnd w:id="0"/>
     </w:p>
@@ -1447,7 +1454,7 @@
 </file>
 
 <file path=customXml/itemProps1.xml><?xml version="1.0" encoding="utf-8"?>
-<ds:datastoreItem xmlns:ds="http://schemas.openxmlformats.org/officeDocument/2006/customXml" ds:itemID="{A4E7B5DA-C056-45C3-8A97-CD393E52FA46}">
+<ds:datastoreItem xmlns:ds="http://schemas.openxmlformats.org/officeDocument/2006/customXml" ds:itemID="{09F43A32-B6A6-47BF-921F-219115D8CA38}">
   <ds:schemaRefs>
     <ds:schemaRef ds:uri="http://schemas.openxmlformats.org/officeDocument/2006/bibliography"/>
   </ds:schemaRefs>

</xml_diff>